<commit_message>
Activity record+ Change pictures
</commit_message>
<xml_diff>
--- a/docs/Athar/DC304 Assignment  v.3.18_LOL.docx
+++ b/docs/Athar/DC304 Assignment  v.3.18_LOL.docx
@@ -336,28 +336,12 @@
                 <w:sz w:val="32"/>
               </w:rPr>
             </w:pPr>
-            <w:proofErr w:type="spellStart"/>
             <w:r>
               <w:rPr>
                 <w:sz w:val="32"/>
               </w:rPr>
-              <w:t>Sviatlana</w:t>
-            </w:r>
-            <w:proofErr w:type="spellEnd"/>
-            <w:r>
-              <w:rPr>
-                <w:sz w:val="32"/>
-              </w:rPr>
-              <w:t xml:space="preserve"> </w:t>
-            </w:r>
-            <w:proofErr w:type="spellStart"/>
-            <w:r>
-              <w:rPr>
-                <w:sz w:val="32"/>
-              </w:rPr>
-              <w:t>Belabarodava</w:t>
-            </w:r>
-            <w:proofErr w:type="spellEnd"/>
+              <w:t>Sviatlana Belabarodava</w:t>
+            </w:r>
           </w:p>
         </w:tc>
         <w:tc>
@@ -420,6 +404,10 @@
     </w:p>
     <w:sdt>
       <w:sdtPr>
+        <w:rPr>
+          <w:sz w:val="22"/>
+          <w:szCs w:val="22"/>
+        </w:rPr>
         <w:id w:val="840980650"/>
         <w:docPartObj>
           <w:docPartGallery w:val="Table of Contents"/>
@@ -431,8 +419,6 @@
           <w:b/>
           <w:bCs/>
           <w:noProof/>
-          <w:sz w:val="22"/>
-          <w:szCs w:val="22"/>
         </w:rPr>
       </w:sdtEndPr>
       <w:sdtContent>
@@ -2527,21 +2513,19 @@
           <w:cols w:space="720"/>
         </w:sectPr>
       </w:pPr>
-      <w:bookmarkStart w:id="2" w:name="_GoBack"/>
-      <w:bookmarkEnd w:id="2"/>
     </w:p>
     <w:p>
       <w:pPr>
         <w:pStyle w:val="Heading1"/>
       </w:pPr>
-      <w:bookmarkStart w:id="3" w:name="_Toc509986617"/>
-      <w:bookmarkStart w:id="4" w:name="_Toc510002103"/>
+      <w:bookmarkStart w:id="2" w:name="_Toc509986617"/>
+      <w:bookmarkStart w:id="3" w:name="_Toc510002103"/>
       <w:r>
         <w:lastRenderedPageBreak/>
         <w:t>Introduction and overview of the project</w:t>
       </w:r>
+      <w:bookmarkEnd w:id="2"/>
       <w:bookmarkEnd w:id="3"/>
-      <w:bookmarkEnd w:id="4"/>
     </w:p>
     <w:p>
       <w:pPr>
@@ -2554,14 +2538,14 @@
           <w:lang w:val="en-NZ"/>
         </w:rPr>
       </w:pPr>
-      <w:bookmarkStart w:id="5" w:name="_Toc510002104"/>
+      <w:bookmarkStart w:id="4" w:name="_Toc510002104"/>
       <w:r>
         <w:rPr>
           <w:lang w:val="en-NZ"/>
         </w:rPr>
         <w:t>Introduction</w:t>
       </w:r>
-      <w:bookmarkEnd w:id="5"/>
+      <w:bookmarkEnd w:id="4"/>
     </w:p>
     <w:p>
       <w:pPr>
@@ -2676,11 +2660,11 @@
           <w:numId w:val="33"/>
         </w:numPr>
       </w:pPr>
-      <w:bookmarkStart w:id="6" w:name="_Toc510002105"/>
+      <w:bookmarkStart w:id="5" w:name="_Toc510002105"/>
       <w:r>
         <w:t>Business Context</w:t>
       </w:r>
-      <w:bookmarkEnd w:id="6"/>
+      <w:bookmarkEnd w:id="5"/>
     </w:p>
     <w:p>
       <w:pPr>
@@ -2824,11 +2808,11 @@
           <w:numId w:val="33"/>
         </w:numPr>
       </w:pPr>
-      <w:bookmarkStart w:id="7" w:name="_Toc510002106"/>
+      <w:bookmarkStart w:id="6" w:name="_Toc510002106"/>
       <w:r>
         <w:t>Project Description</w:t>
       </w:r>
-      <w:bookmarkEnd w:id="7"/>
+      <w:bookmarkEnd w:id="6"/>
     </w:p>
     <w:p>
       <w:pPr>
@@ -2841,14 +2825,14 @@
           <w:lang w:val="en-NZ"/>
         </w:rPr>
       </w:pPr>
-      <w:bookmarkStart w:id="8" w:name="_Toc510002107"/>
+      <w:bookmarkStart w:id="7" w:name="_Toc510002107"/>
       <w:r>
         <w:rPr>
           <w:lang w:val="en-NZ"/>
         </w:rPr>
         <w:t>Goal and objectives of the project</w:t>
       </w:r>
-      <w:bookmarkEnd w:id="8"/>
+      <w:bookmarkEnd w:id="7"/>
     </w:p>
     <w:p>
       <w:pPr>
@@ -2858,11 +2842,11 @@
           <w:numId w:val="33"/>
         </w:numPr>
       </w:pPr>
-      <w:bookmarkStart w:id="9" w:name="_Toc510002108"/>
+      <w:bookmarkStart w:id="8" w:name="_Toc510002108"/>
       <w:r>
         <w:t>Development Methodology</w:t>
       </w:r>
-      <w:bookmarkEnd w:id="9"/>
+      <w:bookmarkEnd w:id="8"/>
       <w:r>
         <w:t xml:space="preserve"> </w:t>
       </w:r>
@@ -3229,7 +3213,7 @@
         </w:numPr>
         <w:ind w:right="474"/>
       </w:pPr>
-      <w:bookmarkStart w:id="10" w:name="_Toc510002109"/>
+      <w:bookmarkStart w:id="9" w:name="_Toc510002109"/>
       <w:r>
         <w:t xml:space="preserve">The target audience and benefit of the information </w:t>
       </w:r>
@@ -3237,7 +3221,7 @@
         <w:lastRenderedPageBreak/>
         <w:t>system</w:t>
       </w:r>
-      <w:bookmarkEnd w:id="10"/>
+      <w:bookmarkEnd w:id="9"/>
     </w:p>
     <w:p>
       <w:pPr>
@@ -3272,11 +3256,11 @@
       <w:pPr>
         <w:pStyle w:val="Heading1"/>
       </w:pPr>
-      <w:bookmarkStart w:id="11" w:name="_Toc510002110"/>
+      <w:bookmarkStart w:id="10" w:name="_Toc510002110"/>
       <w:r>
         <w:t>System Requirement Specifications</w:t>
       </w:r>
-      <w:bookmarkEnd w:id="11"/>
+      <w:bookmarkEnd w:id="10"/>
     </w:p>
     <w:p>
       <w:pPr>
@@ -3286,11 +3270,11 @@
           <w:numId w:val="33"/>
         </w:numPr>
       </w:pPr>
-      <w:bookmarkStart w:id="12" w:name="_Toc510002111"/>
+      <w:bookmarkStart w:id="11" w:name="_Toc510002111"/>
       <w:r>
         <w:t>Functional requirements</w:t>
       </w:r>
-      <w:bookmarkEnd w:id="12"/>
+      <w:bookmarkEnd w:id="11"/>
     </w:p>
     <w:p>
       <w:pPr>
@@ -3440,7 +3424,7 @@
         </w:numPr>
         <w:ind w:left="1118" w:hanging="360"/>
       </w:pPr>
-      <w:bookmarkStart w:id="13" w:name="_Toc510002112"/>
+      <w:bookmarkStart w:id="12" w:name="_Toc510002112"/>
       <w:r>
         <w:t>2.2</w:t>
       </w:r>
@@ -3448,7 +3432,7 @@
         <w:tab/>
         <w:t>Non-functional Requirements</w:t>
       </w:r>
-      <w:bookmarkEnd w:id="13"/>
+      <w:bookmarkEnd w:id="12"/>
     </w:p>
     <w:p>
       <w:pPr>
@@ -3533,11 +3517,11 @@
       <w:pPr>
         <w:pStyle w:val="Heading1"/>
       </w:pPr>
-      <w:bookmarkStart w:id="14" w:name="_Toc510002113"/>
+      <w:bookmarkStart w:id="13" w:name="_Toc510002113"/>
       <w:r>
         <w:t>Functional Model</w:t>
       </w:r>
-      <w:bookmarkEnd w:id="14"/>
+      <w:bookmarkEnd w:id="13"/>
     </w:p>
     <w:p>
       <w:pPr>
@@ -3547,11 +3531,11 @@
           <w:numId w:val="33"/>
         </w:numPr>
       </w:pPr>
-      <w:bookmarkStart w:id="15" w:name="_Toc510002114"/>
+      <w:bookmarkStart w:id="14" w:name="_Toc510002114"/>
       <w:r>
         <w:t>Use case diagram</w:t>
       </w:r>
-      <w:bookmarkEnd w:id="15"/>
+      <w:bookmarkEnd w:id="14"/>
     </w:p>
     <w:p>
       <w:pPr>
@@ -3663,12 +3647,12 @@
           <w:numId w:val="33"/>
         </w:numPr>
       </w:pPr>
-      <w:bookmarkStart w:id="16" w:name="_Toc510002115"/>
+      <w:bookmarkStart w:id="15" w:name="_Toc510002115"/>
       <w:r>
         <w:lastRenderedPageBreak/>
         <w:t>Use case specifications</w:t>
       </w:r>
-      <w:bookmarkEnd w:id="16"/>
+      <w:bookmarkEnd w:id="15"/>
     </w:p>
     <w:p>
       <w:pPr>
@@ -3858,7 +3842,7 @@
           <w:numId w:val="33"/>
         </w:numPr>
       </w:pPr>
-      <w:bookmarkStart w:id="17" w:name="_Toc510002116"/>
+      <w:bookmarkStart w:id="16" w:name="_Toc510002116"/>
       <w:r>
         <w:lastRenderedPageBreak/>
         <w:t>Activity</w:t>
@@ -3872,7 +3856,7 @@
       <w:r>
         <w:t>diagrams</w:t>
       </w:r>
-      <w:bookmarkEnd w:id="17"/>
+      <w:bookmarkEnd w:id="16"/>
     </w:p>
     <w:p>
       <w:pPr>
@@ -4040,10 +4024,10 @@
           <w:szCs w:val="24"/>
         </w:rPr>
         <w:drawing>
-          <wp:inline distT="0" distB="0" distL="0" distR="0" wp14:anchorId="63DD8457" wp14:editId="442AE96D">
-            <wp:extent cx="6756035" cy="2333787"/>
+          <wp:inline distT="0" distB="0" distL="0" distR="0" wp14:anchorId="684D1600" wp14:editId="7E6AC3BC">
+            <wp:extent cx="6512560" cy="3565525"/>
             <wp:effectExtent l="0" t="0" r="0" b="0"/>
-            <wp:docPr id="11" name="Picture 11"/>
+            <wp:docPr id="31" name="Picture 31"/>
             <wp:cNvGraphicFramePr>
               <a:graphicFrameLocks xmlns:a="http://schemas.openxmlformats.org/drawingml/2006/main" noChangeAspect="1"/>
             </wp:cNvGraphicFramePr>
@@ -4051,72 +4035,13 @@
               <a:graphicData uri="http://schemas.openxmlformats.org/drawingml/2006/picture">
                 <pic:pic xmlns:pic="http://schemas.openxmlformats.org/drawingml/2006/picture">
                   <pic:nvPicPr>
-                    <pic:cNvPr id="0" name="Picture 9"/>
-                    <pic:cNvPicPr>
-                      <a:picLocks noChangeAspect="1" noChangeArrowheads="1"/>
-                    </pic:cNvPicPr>
-                  </pic:nvPicPr>
-                  <pic:blipFill rotWithShape="1">
-                    <a:blip r:embed="rId14" cstate="print">
-                      <a:extLst>
-                        <a:ext uri="{28A0092B-C50C-407E-A947-70E740481C1C}">
-                          <a14:useLocalDpi xmlns:a14="http://schemas.microsoft.com/office/drawing/2010/main" val="0"/>
-                        </a:ext>
-                      </a:extLst>
-                    </a:blip>
-                    <a:srcRect b="17224"/>
-                    <a:stretch/>
-                  </pic:blipFill>
-                  <pic:spPr bwMode="auto">
-                    <a:xfrm>
-                      <a:off x="0" y="0"/>
-                      <a:ext cx="6763556" cy="2336385"/>
-                    </a:xfrm>
-                    <a:prstGeom prst="rect">
-                      <a:avLst/>
-                    </a:prstGeom>
-                    <a:noFill/>
-                    <a:ln>
-                      <a:noFill/>
-                    </a:ln>
-                    <a:extLst>
-                      <a:ext uri="{53640926-AAD7-44D8-BBD7-CCE9431645EC}">
-                        <a14:shadowObscured xmlns:a14="http://schemas.microsoft.com/office/drawing/2010/main"/>
-                      </a:ext>
-                    </a:extLst>
-                  </pic:spPr>
-                </pic:pic>
-              </a:graphicData>
-            </a:graphic>
-          </wp:inline>
-        </w:drawing>
-      </w:r>
-      <w:r>
-        <w:rPr>
-          <w:rFonts w:asciiTheme="minorHAnsi" w:hAnsiTheme="minorHAnsi"/>
-          <w:noProof/>
-          <w:sz w:val="24"/>
-          <w:szCs w:val="24"/>
-        </w:rPr>
-        <w:drawing>
-          <wp:inline distT="0" distB="0" distL="0" distR="0" wp14:anchorId="3D49E30C" wp14:editId="56982524">
-            <wp:extent cx="6762613" cy="1441090"/>
-            <wp:effectExtent l="0" t="0" r="0" b="0"/>
-            <wp:docPr id="12" name="Picture 12"/>
-            <wp:cNvGraphicFramePr>
-              <a:graphicFrameLocks xmlns:a="http://schemas.openxmlformats.org/drawingml/2006/main" noChangeAspect="1"/>
-            </wp:cNvGraphicFramePr>
-            <a:graphic xmlns:a="http://schemas.openxmlformats.org/drawingml/2006/main">
-              <a:graphicData uri="http://schemas.openxmlformats.org/drawingml/2006/picture">
-                <pic:pic xmlns:pic="http://schemas.openxmlformats.org/drawingml/2006/picture">
-                  <pic:nvPicPr>
-                    <pic:cNvPr id="0" name="Picture 10"/>
+                    <pic:cNvPr id="0" name="Picture 6"/>
                     <pic:cNvPicPr>
                       <a:picLocks noChangeAspect="1" noChangeArrowheads="1"/>
                     </pic:cNvPicPr>
                   </pic:nvPicPr>
                   <pic:blipFill>
-                    <a:blip r:embed="rId15" cstate="print">
+                    <a:blip r:embed="rId14" cstate="print">
                       <a:extLst>
                         <a:ext uri="{28A0092B-C50C-407E-A947-70E740481C1C}">
                           <a14:useLocalDpi xmlns:a14="http://schemas.microsoft.com/office/drawing/2010/main" val="0"/>
@@ -4131,7 +4056,7 @@
                   <pic:spPr bwMode="auto">
                     <a:xfrm>
                       <a:off x="0" y="0"/>
-                      <a:ext cx="6789662" cy="1446854"/>
+                      <a:ext cx="6512560" cy="3565525"/>
                     </a:xfrm>
                     <a:prstGeom prst="rect">
                       <a:avLst/>
@@ -4190,7 +4115,7 @@
                     </pic:cNvPicPr>
                   </pic:nvPicPr>
                   <pic:blipFill>
-                    <a:blip r:embed="rId16">
+                    <a:blip r:embed="rId15">
                       <a:extLst>
                         <a:ext uri="{28A0092B-C50C-407E-A947-70E740481C1C}">
                           <a14:useLocalDpi xmlns:a14="http://schemas.microsoft.com/office/drawing/2010/main" val="0"/>
@@ -4253,12 +4178,12 @@
       <w:pPr>
         <w:pStyle w:val="Heading1"/>
       </w:pPr>
-      <w:bookmarkStart w:id="18" w:name="_Toc510002117"/>
+      <w:bookmarkStart w:id="17" w:name="_Toc510002117"/>
       <w:r>
         <w:lastRenderedPageBreak/>
         <w:t>Object Model</w:t>
       </w:r>
-      <w:bookmarkEnd w:id="18"/>
+      <w:bookmarkEnd w:id="17"/>
     </w:p>
     <w:p>
       <w:pPr>
@@ -4272,14 +4197,14 @@
         </w:tabs>
         <w:ind w:right="757"/>
       </w:pPr>
-      <w:bookmarkStart w:id="19" w:name="_Toc510002118"/>
+      <w:bookmarkStart w:id="18" w:name="_Toc510002118"/>
       <w:r>
         <w:t>Class diagram</w:t>
       </w:r>
       <w:r>
         <w:t xml:space="preserve"> with attributes and operations</w:t>
       </w:r>
-      <w:bookmarkEnd w:id="19"/>
+      <w:bookmarkEnd w:id="18"/>
     </w:p>
     <w:p>
       <w:pPr>
@@ -4349,10 +4274,10 @@
           <w:szCs w:val="24"/>
         </w:rPr>
         <w:drawing>
-          <wp:inline distT="0" distB="0" distL="0" distR="0" wp14:anchorId="3097DB17" wp14:editId="4CBCD773">
-            <wp:extent cx="6231068" cy="3303967"/>
+          <wp:inline distT="0" distB="0" distL="0" distR="0" wp14:anchorId="78C167F8" wp14:editId="07811D2C">
+            <wp:extent cx="6512560" cy="6907530"/>
             <wp:effectExtent l="0" t="0" r="0" b="0"/>
-            <wp:docPr id="14" name="Picture 14"/>
+            <wp:docPr id="30" name="Picture 30"/>
             <wp:cNvGraphicFramePr>
               <a:graphicFrameLocks xmlns:a="http://schemas.openxmlformats.org/drawingml/2006/main" noChangeAspect="1"/>
             </wp:cNvGraphicFramePr>
@@ -4360,13 +4285,13 @@
               <a:graphicData uri="http://schemas.openxmlformats.org/drawingml/2006/picture">
                 <pic:pic xmlns:pic="http://schemas.openxmlformats.org/drawingml/2006/picture">
                   <pic:nvPicPr>
-                    <pic:cNvPr id="0" name="Picture 12"/>
+                    <pic:cNvPr id="0" name="Picture 5"/>
                     <pic:cNvPicPr>
                       <a:picLocks noChangeAspect="1" noChangeArrowheads="1"/>
                     </pic:cNvPicPr>
                   </pic:nvPicPr>
                   <pic:blipFill>
-                    <a:blip r:embed="rId17">
+                    <a:blip r:embed="rId16">
                       <a:extLst>
                         <a:ext uri="{28A0092B-C50C-407E-A947-70E740481C1C}">
                           <a14:useLocalDpi xmlns:a14="http://schemas.microsoft.com/office/drawing/2010/main" val="0"/>
@@ -4381,7 +4306,7 @@
                   <pic:spPr bwMode="auto">
                     <a:xfrm>
                       <a:off x="0" y="0"/>
-                      <a:ext cx="6256063" cy="3317220"/>
+                      <a:ext cx="6512560" cy="6907530"/>
                     </a:xfrm>
                     <a:prstGeom prst="rect">
                       <a:avLst/>
@@ -4397,6 +4322,74 @@
           </wp:inline>
         </w:drawing>
       </w:r>
+    </w:p>
+    <w:p>
+      <w:pPr>
+        <w:rPr>
+          <w:rFonts w:asciiTheme="minorHAnsi" w:hAnsiTheme="minorHAnsi"/>
+          <w:sz w:val="24"/>
+          <w:szCs w:val="24"/>
+        </w:rPr>
+      </w:pPr>
+      <w:r>
+        <w:rPr>
+          <w:rFonts w:asciiTheme="minorHAnsi" w:hAnsiTheme="minorHAnsi"/>
+          <w:sz w:val="24"/>
+          <w:szCs w:val="24"/>
+        </w:rPr>
+        <w:br w:type="page"/>
+      </w:r>
+    </w:p>
+    <w:p>
+      <w:pPr>
+        <w:pStyle w:val="Heading1"/>
+        <w:numPr>
+          <w:ilvl w:val="1"/>
+          <w:numId w:val="33"/>
+        </w:numPr>
+      </w:pPr>
+      <w:bookmarkStart w:id="19" w:name="_Toc510002119"/>
+      <w:r>
+        <w:lastRenderedPageBreak/>
+        <w:t>Object</w:t>
+      </w:r>
+      <w:r>
+        <w:rPr>
+          <w:spacing w:val="-2"/>
+        </w:rPr>
+        <w:t xml:space="preserve"> </w:t>
+      </w:r>
+      <w:r>
+        <w:t>diagram</w:t>
+      </w:r>
+      <w:bookmarkEnd w:id="19"/>
+    </w:p>
+    <w:p>
+      <w:pPr>
+        <w:rPr>
+          <w:rFonts w:asciiTheme="minorHAnsi" w:hAnsiTheme="minorHAnsi"/>
+          <w:sz w:val="24"/>
+          <w:szCs w:val="24"/>
+        </w:rPr>
+      </w:pPr>
+      <w:r>
+        <w:rPr>
+          <w:rFonts w:asciiTheme="minorHAnsi" w:hAnsiTheme="minorHAnsi"/>
+          <w:sz w:val="24"/>
+          <w:szCs w:val="24"/>
+        </w:rPr>
+        <w:t>The diagram is used for modelling the system for further coding, understanding the objects and their interconnection.</w:t>
+      </w:r>
+    </w:p>
+    <w:p>
+      <w:pPr>
+        <w:rPr>
+          <w:rFonts w:asciiTheme="minorHAnsi" w:hAnsiTheme="minorHAnsi"/>
+          <w:sz w:val="24"/>
+          <w:szCs w:val="24"/>
+        </w:rPr>
+      </w:pPr>
+      <w:bookmarkStart w:id="20" w:name="_GoBack"/>
       <w:r>
         <w:rPr>
           <w:rFonts w:asciiTheme="minorHAnsi" w:hAnsiTheme="minorHAnsi"/>
@@ -4405,10 +4398,10 @@
           <w:szCs w:val="24"/>
         </w:rPr>
         <w:drawing>
-          <wp:inline distT="0" distB="0" distL="0" distR="0" wp14:anchorId="03A2254E" wp14:editId="7E7DE298">
-            <wp:extent cx="6375793" cy="2837984"/>
+          <wp:inline distT="0" distB="0" distL="0" distR="0" wp14:anchorId="18D96A82" wp14:editId="3050E745">
+            <wp:extent cx="6703407" cy="3440417"/>
             <wp:effectExtent l="0" t="0" r="0" b="0"/>
-            <wp:docPr id="15" name="Picture 15"/>
+            <wp:docPr id="13" name="Picture 13"/>
             <wp:cNvGraphicFramePr>
               <a:graphicFrameLocks xmlns:a="http://schemas.openxmlformats.org/drawingml/2006/main" noChangeAspect="1"/>
             </wp:cNvGraphicFramePr>
@@ -4416,13 +4409,13 @@
               <a:graphicData uri="http://schemas.openxmlformats.org/drawingml/2006/picture">
                 <pic:pic xmlns:pic="http://schemas.openxmlformats.org/drawingml/2006/picture">
                   <pic:nvPicPr>
-                    <pic:cNvPr id="0" name="Picture 13"/>
+                    <pic:cNvPr id="0" name="Picture 4"/>
                     <pic:cNvPicPr>
                       <a:picLocks noChangeAspect="1" noChangeArrowheads="1"/>
                     </pic:cNvPicPr>
                   </pic:nvPicPr>
                   <pic:blipFill>
-                    <a:blip r:embed="rId18">
+                    <a:blip r:embed="rId17" cstate="print">
                       <a:extLst>
                         <a:ext uri="{28A0092B-C50C-407E-A947-70E740481C1C}">
                           <a14:useLocalDpi xmlns:a14="http://schemas.microsoft.com/office/drawing/2010/main" val="0"/>
@@ -4437,7 +4430,7 @@
                   <pic:spPr bwMode="auto">
                     <a:xfrm>
                       <a:off x="0" y="0"/>
-                      <a:ext cx="6406613" cy="2851703"/>
+                      <a:ext cx="6766908" cy="3473008"/>
                     </a:xfrm>
                     <a:prstGeom prst="rect">
                       <a:avLst/>
@@ -4453,129 +4446,7 @@
           </wp:inline>
         </w:drawing>
       </w:r>
-    </w:p>
-    <w:p>
-      <w:pPr>
-        <w:rPr>
-          <w:rFonts w:asciiTheme="minorHAnsi" w:hAnsiTheme="minorHAnsi"/>
-          <w:sz w:val="24"/>
-          <w:szCs w:val="24"/>
-        </w:rPr>
-      </w:pPr>
-      <w:r>
-        <w:rPr>
-          <w:rFonts w:asciiTheme="minorHAnsi" w:hAnsiTheme="minorHAnsi"/>
-          <w:sz w:val="24"/>
-          <w:szCs w:val="24"/>
-        </w:rPr>
-        <w:br w:type="page"/>
-      </w:r>
-    </w:p>
-    <w:p>
-      <w:pPr>
-        <w:pStyle w:val="Heading1"/>
-        <w:numPr>
-          <w:ilvl w:val="1"/>
-          <w:numId w:val="33"/>
-        </w:numPr>
-      </w:pPr>
-      <w:bookmarkStart w:id="20" w:name="_Toc510002119"/>
-      <w:r>
-        <w:lastRenderedPageBreak/>
-        <w:t>Object</w:t>
-      </w:r>
-      <w:r>
-        <w:rPr>
-          <w:spacing w:val="-2"/>
-        </w:rPr>
-        <w:t xml:space="preserve"> </w:t>
-      </w:r>
-      <w:r>
-        <w:t>diagram</w:t>
-      </w:r>
       <w:bookmarkEnd w:id="20"/>
-    </w:p>
-    <w:p>
-      <w:pPr>
-        <w:rPr>
-          <w:rFonts w:asciiTheme="minorHAnsi" w:hAnsiTheme="minorHAnsi"/>
-          <w:sz w:val="24"/>
-          <w:szCs w:val="24"/>
-        </w:rPr>
-      </w:pPr>
-      <w:r>
-        <w:rPr>
-          <w:rFonts w:asciiTheme="minorHAnsi" w:hAnsiTheme="minorHAnsi"/>
-          <w:sz w:val="24"/>
-          <w:szCs w:val="24"/>
-        </w:rPr>
-        <w:t>The diagram is used for modelling the system for further coding, understanding the objects and their interconnection.</w:t>
-      </w:r>
-    </w:p>
-    <w:p>
-      <w:pPr>
-        <w:rPr>
-          <w:rFonts w:asciiTheme="minorHAnsi" w:hAnsiTheme="minorHAnsi"/>
-          <w:sz w:val="24"/>
-          <w:szCs w:val="24"/>
-        </w:rPr>
-      </w:pPr>
-      <w:r>
-        <w:rPr>
-          <w:rFonts w:asciiTheme="minorHAnsi" w:hAnsiTheme="minorHAnsi"/>
-          <w:noProof/>
-          <w:sz w:val="24"/>
-          <w:szCs w:val="24"/>
-        </w:rPr>
-        <w:drawing>
-          <wp:inline distT="0" distB="0" distL="0" distR="0" wp14:anchorId="3E6AE970" wp14:editId="268A5038">
-            <wp:extent cx="6722296" cy="3495773"/>
-            <wp:effectExtent l="0" t="0" r="0" b="0"/>
-            <wp:docPr id="5" name="Picture 5"/>
-            <wp:cNvGraphicFramePr>
-              <a:graphicFrameLocks xmlns:a="http://schemas.openxmlformats.org/drawingml/2006/main" noChangeAspect="1"/>
-            </wp:cNvGraphicFramePr>
-            <a:graphic xmlns:a="http://schemas.openxmlformats.org/drawingml/2006/main">
-              <a:graphicData uri="http://schemas.openxmlformats.org/drawingml/2006/picture">
-                <pic:pic xmlns:pic="http://schemas.openxmlformats.org/drawingml/2006/picture">
-                  <pic:nvPicPr>
-                    <pic:cNvPr id="0" name="Picture 1"/>
-                    <pic:cNvPicPr>
-                      <a:picLocks noChangeAspect="1" noChangeArrowheads="1"/>
-                    </pic:cNvPicPr>
-                  </pic:nvPicPr>
-                  <pic:blipFill>
-                    <a:blip r:embed="rId19">
-                      <a:extLst>
-                        <a:ext uri="{28A0092B-C50C-407E-A947-70E740481C1C}">
-                          <a14:useLocalDpi xmlns:a14="http://schemas.microsoft.com/office/drawing/2010/main" val="0"/>
-                        </a:ext>
-                      </a:extLst>
-                    </a:blip>
-                    <a:srcRect/>
-                    <a:stretch>
-                      <a:fillRect/>
-                    </a:stretch>
-                  </pic:blipFill>
-                  <pic:spPr bwMode="auto">
-                    <a:xfrm>
-                      <a:off x="0" y="0"/>
-                      <a:ext cx="6751640" cy="3511032"/>
-                    </a:xfrm>
-                    <a:prstGeom prst="rect">
-                      <a:avLst/>
-                    </a:prstGeom>
-                    <a:noFill/>
-                    <a:ln>
-                      <a:noFill/>
-                    </a:ln>
-                  </pic:spPr>
-                </pic:pic>
-              </a:graphicData>
-            </a:graphic>
-          </wp:inline>
-        </w:drawing>
-      </w:r>
     </w:p>
     <w:p>
       <w:pPr>
@@ -4674,7 +4545,7 @@
                     </pic:cNvPicPr>
                   </pic:nvPicPr>
                   <pic:blipFill>
-                    <a:blip r:embed="rId20">
+                    <a:blip r:embed="rId18">
                       <a:extLst>
                         <a:ext uri="{28A0092B-C50C-407E-A947-70E740481C1C}">
                           <a14:useLocalDpi xmlns:a14="http://schemas.microsoft.com/office/drawing/2010/main" val="0"/>
@@ -4734,7 +4605,7 @@
                     </pic:cNvPicPr>
                   </pic:nvPicPr>
                   <pic:blipFill>
-                    <a:blip r:embed="rId21">
+                    <a:blip r:embed="rId19">
                       <a:extLst>
                         <a:ext uri="{28A0092B-C50C-407E-A947-70E740481C1C}">
                           <a14:useLocalDpi xmlns:a14="http://schemas.microsoft.com/office/drawing/2010/main" val="0"/>
@@ -4791,7 +4662,7 @@
                     </pic:cNvPicPr>
                   </pic:nvPicPr>
                   <pic:blipFill>
-                    <a:blip r:embed="rId22">
+                    <a:blip r:embed="rId20">
                       <a:extLst>
                         <a:ext uri="{28A0092B-C50C-407E-A947-70E740481C1C}">
                           <a14:useLocalDpi xmlns:a14="http://schemas.microsoft.com/office/drawing/2010/main" val="0"/>
@@ -4862,7 +4733,7 @@
                     </pic:cNvPicPr>
                   </pic:nvPicPr>
                   <pic:blipFill>
-                    <a:blip r:embed="rId23">
+                    <a:blip r:embed="rId21">
                       <a:extLst>
                         <a:ext uri="{28A0092B-C50C-407E-A947-70E740481C1C}">
                           <a14:useLocalDpi xmlns:a14="http://schemas.microsoft.com/office/drawing/2010/main" val="0"/>
@@ -4919,7 +4790,7 @@
                     </pic:cNvPicPr>
                   </pic:nvPicPr>
                   <pic:blipFill>
-                    <a:blip r:embed="rId24">
+                    <a:blip r:embed="rId22">
                       <a:extLst>
                         <a:ext uri="{28A0092B-C50C-407E-A947-70E740481C1C}">
                           <a14:useLocalDpi xmlns:a14="http://schemas.microsoft.com/office/drawing/2010/main" val="0"/>
@@ -4975,7 +4846,7 @@
                     </pic:cNvPicPr>
                   </pic:nvPicPr>
                   <pic:blipFill>
-                    <a:blip r:embed="rId25">
+                    <a:blip r:embed="rId23">
                       <a:extLst>
                         <a:ext uri="{28A0092B-C50C-407E-A947-70E740481C1C}">
                           <a14:useLocalDpi xmlns:a14="http://schemas.microsoft.com/office/drawing/2010/main" val="0"/>
@@ -5031,7 +4902,7 @@
                     </pic:cNvPicPr>
                   </pic:nvPicPr>
                   <pic:blipFill>
-                    <a:blip r:embed="rId26">
+                    <a:blip r:embed="rId24">
                       <a:extLst>
                         <a:ext uri="{28A0092B-C50C-407E-A947-70E740481C1C}">
                           <a14:useLocalDpi xmlns:a14="http://schemas.microsoft.com/office/drawing/2010/main" val="0"/>
@@ -5103,7 +4974,7 @@
                     </pic:cNvPicPr>
                   </pic:nvPicPr>
                   <pic:blipFill>
-                    <a:blip r:embed="rId27">
+                    <a:blip r:embed="rId25">
                       <a:extLst>
                         <a:ext uri="{28A0092B-C50C-407E-A947-70E740481C1C}">
                           <a14:useLocalDpi xmlns:a14="http://schemas.microsoft.com/office/drawing/2010/main" val="0"/>
@@ -5159,7 +5030,7 @@
                     </pic:cNvPicPr>
                   </pic:nvPicPr>
                   <pic:blipFill>
-                    <a:blip r:embed="rId28">
+                    <a:blip r:embed="rId26">
                       <a:extLst>
                         <a:ext uri="{28A0092B-C50C-407E-A947-70E740481C1C}">
                           <a14:useLocalDpi xmlns:a14="http://schemas.microsoft.com/office/drawing/2010/main" val="0"/>
@@ -5230,7 +5101,7 @@
                     </pic:cNvPicPr>
                   </pic:nvPicPr>
                   <pic:blipFill>
-                    <a:blip r:embed="rId29">
+                    <a:blip r:embed="rId27">
                       <a:extLst>
                         <a:ext uri="{28A0092B-C50C-407E-A947-70E740481C1C}">
                           <a14:useLocalDpi xmlns:a14="http://schemas.microsoft.com/office/drawing/2010/main" val="0"/>
@@ -5287,7 +5158,7 @@
                     </pic:cNvPicPr>
                   </pic:nvPicPr>
                   <pic:blipFill>
-                    <a:blip r:embed="rId30">
+                    <a:blip r:embed="rId28">
                       <a:extLst>
                         <a:ext uri="{28A0092B-C50C-407E-A947-70E740481C1C}">
                           <a14:useLocalDpi xmlns:a14="http://schemas.microsoft.com/office/drawing/2010/main" val="0"/>
@@ -5343,7 +5214,7 @@
                     </pic:cNvPicPr>
                   </pic:nvPicPr>
                   <pic:blipFill>
-                    <a:blip r:embed="rId31">
+                    <a:blip r:embed="rId29">
                       <a:extLst>
                         <a:ext uri="{28A0092B-C50C-407E-A947-70E740481C1C}">
                           <a14:useLocalDpi xmlns:a14="http://schemas.microsoft.com/office/drawing/2010/main" val="0"/>
@@ -5400,7 +5271,7 @@
                     </pic:cNvPicPr>
                   </pic:nvPicPr>
                   <pic:blipFill>
-                    <a:blip r:embed="rId32">
+                    <a:blip r:embed="rId30">
                       <a:extLst>
                         <a:ext uri="{28A0092B-C50C-407E-A947-70E740481C1C}">
                           <a14:useLocalDpi xmlns:a14="http://schemas.microsoft.com/office/drawing/2010/main" val="0"/>
@@ -5456,7 +5327,7 @@
                     </pic:cNvPicPr>
                   </pic:nvPicPr>
                   <pic:blipFill>
-                    <a:blip r:embed="rId33">
+                    <a:blip r:embed="rId31">
                       <a:extLst>
                         <a:ext uri="{28A0092B-C50C-407E-A947-70E740481C1C}">
                           <a14:useLocalDpi xmlns:a14="http://schemas.microsoft.com/office/drawing/2010/main" val="0"/>
@@ -5595,7 +5466,7 @@
                     </pic:cNvPicPr>
                   </pic:nvPicPr>
                   <pic:blipFill>
-                    <a:blip r:embed="rId34">
+                    <a:blip r:embed="rId32">
                       <a:extLst>
                         <a:ext uri="{28A0092B-C50C-407E-A947-70E740481C1C}">
                           <a14:useLocalDpi xmlns:a14="http://schemas.microsoft.com/office/drawing/2010/main" val="0"/>
@@ -5651,7 +5522,7 @@
                     </pic:cNvPicPr>
                   </pic:nvPicPr>
                   <pic:blipFill>
-                    <a:blip r:embed="rId35">
+                    <a:blip r:embed="rId33">
                       <a:extLst>
                         <a:ext uri="{28A0092B-C50C-407E-A947-70E740481C1C}">
                           <a14:useLocalDpi xmlns:a14="http://schemas.microsoft.com/office/drawing/2010/main" val="0"/>
@@ -5801,7 +5672,7 @@
                     </pic:cNvPicPr>
                   </pic:nvPicPr>
                   <pic:blipFill>
-                    <a:blip r:embed="rId36">
+                    <a:blip r:embed="rId34">
                       <a:extLst>
                         <a:ext uri="{28A0092B-C50C-407E-A947-70E740481C1C}">
                           <a14:useLocalDpi xmlns:a14="http://schemas.microsoft.com/office/drawing/2010/main" val="0"/>
@@ -5873,7 +5744,7 @@
                     </pic:cNvPicPr>
                   </pic:nvPicPr>
                   <pic:blipFill>
-                    <a:blip r:embed="rId37">
+                    <a:blip r:embed="rId35">
                       <a:extLst>
                         <a:ext uri="{28A0092B-C50C-407E-A947-70E740481C1C}">
                           <a14:useLocalDpi xmlns:a14="http://schemas.microsoft.com/office/drawing/2010/main" val="0"/>
@@ -5932,7 +5803,7 @@
                     </pic:cNvPicPr>
                   </pic:nvPicPr>
                   <pic:blipFill>
-                    <a:blip r:embed="rId38">
+                    <a:blip r:embed="rId36">
                       <a:extLst>
                         <a:ext uri="{28A0092B-C50C-407E-A947-70E740481C1C}">
                           <a14:useLocalDpi xmlns:a14="http://schemas.microsoft.com/office/drawing/2010/main" val="0"/>
@@ -6004,7 +5875,7 @@
                     </pic:cNvPicPr>
                   </pic:nvPicPr>
                   <pic:blipFill>
-                    <a:blip r:embed="rId39">
+                    <a:blip r:embed="rId37">
                       <a:extLst>
                         <a:ext uri="{28A0092B-C50C-407E-A947-70E740481C1C}">
                           <a14:useLocalDpi xmlns:a14="http://schemas.microsoft.com/office/drawing/2010/main" val="0"/>
@@ -6063,7 +5934,7 @@
                     </pic:cNvPicPr>
                   </pic:nvPicPr>
                   <pic:blipFill>
-                    <a:blip r:embed="rId40">
+                    <a:blip r:embed="rId38">
                       <a:extLst>
                         <a:ext uri="{28A0092B-C50C-407E-A947-70E740481C1C}">
                           <a14:useLocalDpi xmlns:a14="http://schemas.microsoft.com/office/drawing/2010/main" val="0"/>
@@ -6121,7 +5992,7 @@
                     </pic:cNvPicPr>
                   </pic:nvPicPr>
                   <pic:blipFill>
-                    <a:blip r:embed="rId41">
+                    <a:blip r:embed="rId39">
                       <a:extLst>
                         <a:ext uri="{28A0092B-C50C-407E-A947-70E740481C1C}">
                           <a14:useLocalDpi xmlns:a14="http://schemas.microsoft.com/office/drawing/2010/main" val="0"/>
@@ -6179,7 +6050,7 @@
                     </pic:cNvPicPr>
                   </pic:nvPicPr>
                   <pic:blipFill>
-                    <a:blip r:embed="rId42">
+                    <a:blip r:embed="rId40">
                       <a:extLst>
                         <a:ext uri="{28A0092B-C50C-407E-A947-70E740481C1C}">
                           <a14:useLocalDpi xmlns:a14="http://schemas.microsoft.com/office/drawing/2010/main" val="0"/>
@@ -18895,7 +18766,7 @@
 </file>
 
 <file path=customXml/itemProps1.xml><?xml version="1.0" encoding="utf-8"?>
-<ds:datastoreItem xmlns:ds="http://schemas.openxmlformats.org/officeDocument/2006/customXml" ds:itemID="{017ECB95-B553-491C-A3D8-AC7B9D2E886D}">
+<ds:datastoreItem xmlns:ds="http://schemas.openxmlformats.org/officeDocument/2006/customXml" ds:itemID="{09EB7999-F76D-4E6C-87FA-B07FCDE2EB2E}">
   <ds:schemaRefs>
     <ds:schemaRef ds:uri="http://schemas.openxmlformats.org/officeDocument/2006/bibliography"/>
   </ds:schemaRefs>

</xml_diff>